<commit_message>
Tilpas diagrammer til udskrift
</commit_message>
<xml_diff>
--- a/08 Projekt Management/Business Model Canvas.docx
+++ b/08 Projekt Management/Business Model Canvas.docx
@@ -1,6 +1,6 @@
 
 <file path=word/document.xml><?xml version="1.0" encoding="utf-8"?>
-<w:document xmlns:wpc="http://schemas.microsoft.com/office/word/2010/wordprocessingCanvas" xmlns:cx="http://schemas.microsoft.com/office/drawing/2014/chartex" xmlns:cx1="http://schemas.microsoft.com/office/drawing/2015/9/8/chartex" xmlns:cx2="http://schemas.microsoft.com/office/drawing/2015/10/21/chartex" xmlns:cx3="http://schemas.microsoft.com/office/drawing/2016/5/9/chartex" xmlns:cx4="http://schemas.microsoft.com/office/drawing/2016/5/10/chartex" xmlns:cx5="http://schemas.microsoft.com/office/drawing/2016/5/11/chartex" xmlns:cx6="http://schemas.microsoft.com/office/drawing/2016/5/12/chartex" xmlns:cx7="http://schemas.microsoft.com/office/drawing/2016/5/13/chartex" xmlns:cx8="http://schemas.microsoft.com/office/drawing/2016/5/14/chartex" xmlns:mc="http://schemas.openxmlformats.org/markup-compatibility/2006" xmlns:aink="http://schemas.microsoft.com/office/drawing/2016/ink" xmlns:am3d="http://schemas.microsoft.com/office/drawing/2017/model3d" xmlns:o="urn:schemas-microsoft-com:office:office" xmlns:r="http://schemas.openxmlformats.org/officeDocument/2006/relationships" xmlns:m="http://schemas.openxmlformats.org/officeDocument/2006/math" xmlns:v="urn:schemas-microsoft-com:vml" xmlns:wp14="http://schemas.microsoft.com/office/word/2010/wordprocessingDrawing" xmlns:wp="http://schemas.openxmlformats.org/drawingml/2006/wordprocessingDrawing" xmlns:w10="urn:schemas-microsoft-com:office:word" xmlns:w="http://schemas.openxmlformats.org/wordprocessingml/2006/main" xmlns:w14="http://schemas.microsoft.com/office/word/2010/wordml" xmlns:w15="http://schemas.microsoft.com/office/word/2012/wordml" xmlns:w16cid="http://schemas.microsoft.com/office/word/2016/wordml/cid" xmlns:w16se="http://schemas.microsoft.com/office/word/2015/wordml/symex" xmlns:wpg="http://schemas.microsoft.com/office/word/2010/wordprocessingGroup" xmlns:wpi="http://schemas.microsoft.com/office/word/2010/wordprocessingInk" xmlns:wne="http://schemas.microsoft.com/office/word/2006/wordml" xmlns:wps="http://schemas.microsoft.com/office/word/2010/wordprocessingShape" mc:Ignorable="w14 w15 w16se w16cid wp14">
+<w:document xmlns:wpc="http://schemas.microsoft.com/office/word/2010/wordprocessingCanvas" xmlns:cx="http://schemas.microsoft.com/office/drawing/2014/chartex" xmlns:cx1="http://schemas.microsoft.com/office/drawing/2015/9/8/chartex" xmlns:cx2="http://schemas.microsoft.com/office/drawing/2015/10/21/chartex" xmlns:cx3="http://schemas.microsoft.com/office/drawing/2016/5/9/chartex" xmlns:cx4="http://schemas.microsoft.com/office/drawing/2016/5/10/chartex" xmlns:cx5="http://schemas.microsoft.com/office/drawing/2016/5/11/chartex" xmlns:cx6="http://schemas.microsoft.com/office/drawing/2016/5/12/chartex" xmlns:cx7="http://schemas.microsoft.com/office/drawing/2016/5/13/chartex" xmlns:cx8="http://schemas.microsoft.com/office/drawing/2016/5/14/chartex" xmlns:mc="http://schemas.openxmlformats.org/markup-compatibility/2006" xmlns:aink="http://schemas.microsoft.com/office/drawing/2016/ink" xmlns:am3d="http://schemas.microsoft.com/office/drawing/2017/model3d" xmlns:o="urn:schemas-microsoft-com:office:office" xmlns:r="http://schemas.openxmlformats.org/officeDocument/2006/relationships" xmlns:m="http://schemas.openxmlformats.org/officeDocument/2006/math" xmlns:v="urn:schemas-microsoft-com:vml" xmlns:wp14="http://schemas.microsoft.com/office/word/2010/wordprocessingDrawing" xmlns:wp="http://schemas.openxmlformats.org/drawingml/2006/wordprocessingDrawing" xmlns:w10="urn:schemas-microsoft-com:office:word" xmlns:w="http://schemas.openxmlformats.org/wordprocessingml/2006/main" xmlns:w14="http://schemas.microsoft.com/office/word/2010/wordml" xmlns:w15="http://schemas.microsoft.com/office/word/2012/wordml" xmlns:w16cex="http://schemas.microsoft.com/office/word/2018/wordml/cex" xmlns:w16cid="http://schemas.microsoft.com/office/word/2016/wordml/cid" xmlns:w16="http://schemas.microsoft.com/office/word/2018/wordml" xmlns:w16se="http://schemas.microsoft.com/office/word/2015/wordml/symex" xmlns:wpg="http://schemas.microsoft.com/office/word/2010/wordprocessingGroup" xmlns:wpi="http://schemas.microsoft.com/office/word/2010/wordprocessingInk" xmlns:wne="http://schemas.microsoft.com/office/word/2006/wordml" xmlns:wps="http://schemas.microsoft.com/office/word/2010/wordprocessingShape" mc:Ignorable="w14 w15 w16se w16cid w16 w16cex wp14">
   <w:body>
     <w:p>
       <w:pPr>
@@ -19,9 +19,8 @@
           <w:sz w:val="40"/>
           <w:szCs w:val="40"/>
         </w:rPr>
-        <w:t xml:space="preserve">Bilag 5 - Business Model </w:t>
+        <w:t xml:space="preserve">Bilag </w:t>
       </w:r>
-      <w:proofErr w:type="spellStart"/>
       <w:r>
         <w:rPr>
           <w:rFonts w:ascii="Arial" w:hAnsi="Arial" w:cs="Arial"/>
@@ -29,9 +28,17 @@
           <w:sz w:val="40"/>
           <w:szCs w:val="40"/>
         </w:rPr>
-        <w:t>Canvas</w:t>
+        <w:t>6</w:t>
       </w:r>
-      <w:proofErr w:type="spellEnd"/>
+      <w:r>
+        <w:rPr>
+          <w:rFonts w:ascii="Arial" w:hAnsi="Arial" w:cs="Arial"/>
+          <w:color w:val="000000"/>
+          <w:sz w:val="40"/>
+          <w:szCs w:val="40"/>
+        </w:rPr>
+        <w:t xml:space="preserve"> - Business Model Canvas</w:t>
+      </w:r>
     </w:p>
     <w:p>
       <w:pPr>
@@ -650,59 +657,62 @@
                                 <w:rPr>
                                   <w:sz w:val="20"/>
                                   <w:szCs w:val="20"/>
-                                </w:rPr>
-                              </w:pPr>
-                            </w:p>
-                            <w:p>
-                              <w:pPr>
-                                <w:rPr>
-                                  <w:sz w:val="20"/>
-                                  <w:szCs w:val="20"/>
-                                </w:rPr>
-                              </w:pPr>
-                              <w:proofErr w:type="spellStart"/>
+                                  <w:lang w:val="en-US"/>
+                                </w:rPr>
+                              </w:pPr>
+                            </w:p>
+                            <w:p>
+                              <w:pPr>
+                                <w:rPr>
+                                  <w:sz w:val="20"/>
+                                  <w:szCs w:val="20"/>
+                                  <w:lang w:val="en-US"/>
+                                </w:rPr>
+                              </w:pPr>
+                              <w:r>
+                                <w:rPr>
+                                  <w:sz w:val="20"/>
+                                  <w:szCs w:val="20"/>
+                                  <w:lang w:val="en-US"/>
+                                </w:rPr>
+                                <w:t>Jetbeans(IntelliJ)</w:t>
+                              </w:r>
+                            </w:p>
+                            <w:p>
+                              <w:pPr>
+                                <w:rPr>
+                                  <w:sz w:val="20"/>
+                                  <w:szCs w:val="20"/>
+                                  <w:lang w:val="en-US"/>
+                                </w:rPr>
+                              </w:pPr>
+                            </w:p>
+                            <w:p>
+                              <w:pPr>
+                                <w:rPr>
+                                  <w:sz w:val="20"/>
+                                  <w:szCs w:val="20"/>
+                                  <w:lang w:val="en-US"/>
+                                </w:rPr>
+                              </w:pPr>
                               <w:proofErr w:type="gramStart"/>
                               <w:r>
                                 <w:rPr>
                                   <w:sz w:val="20"/>
                                   <w:szCs w:val="20"/>
-                                </w:rPr>
-                                <w:t>Jetbeans</w:t>
-                              </w:r>
-                              <w:proofErr w:type="spellEnd"/>
-                              <w:r>
-                                <w:rPr>
-                                  <w:sz w:val="20"/>
-                                  <w:szCs w:val="20"/>
-                                </w:rPr>
-                                <w:t>(</w:t>
-                              </w:r>
-                              <w:proofErr w:type="spellStart"/>
+                                  <w:lang w:val="en-US"/>
+                                </w:rPr>
+                                <w:t>Adobe(</w:t>
+                              </w:r>
                               <w:proofErr w:type="gramEnd"/>
                               <w:r>
                                 <w:rPr>
                                   <w:sz w:val="20"/>
                                   <w:szCs w:val="20"/>
-                                </w:rPr>
-                                <w:t>IntelliJ</w:t>
-                              </w:r>
-                              <w:proofErr w:type="spellEnd"/>
-                              <w:r>
-                                <w:rPr>
-                                  <w:sz w:val="20"/>
-                                  <w:szCs w:val="20"/>
-                                </w:rPr>
-                                <w:t>)</w:t>
-                              </w:r>
-                            </w:p>
-                            <w:p>
-                              <w:pPr>
-                                <w:rPr>
-                                  <w:sz w:val="20"/>
-                                  <w:szCs w:val="20"/>
                                   <w:lang w:val="en-US"/>
                                 </w:rPr>
-                              </w:pPr>
+                                <w:t>Illustrator, XD)</w:t>
+                              </w:r>
                             </w:p>
                             <w:p>
                               <w:pPr>
@@ -712,60 +722,31 @@
                                   <w:lang w:val="en-US"/>
                                 </w:rPr>
                               </w:pPr>
-                              <w:proofErr w:type="gramStart"/>
-                              <w:r>
+                            </w:p>
+                            <w:p>
+                              <w:pPr>
                                 <w:rPr>
                                   <w:sz w:val="20"/>
                                   <w:szCs w:val="20"/>
                                   <w:lang w:val="en-US"/>
                                 </w:rPr>
-                                <w:t>Adobe(</w:t>
-                              </w:r>
-                              <w:proofErr w:type="gramEnd"/>
+                              </w:pPr>
                               <w:r>
                                 <w:rPr>
                                   <w:sz w:val="20"/>
                                   <w:szCs w:val="20"/>
                                   <w:lang w:val="en-US"/>
                                 </w:rPr>
-                                <w:t>Illustrator, XD)</w:t>
-                              </w:r>
-                            </w:p>
-                            <w:p>
-                              <w:pPr>
+                                <w:t>Revisor</w:t>
+                              </w:r>
+                              <w:r>
                                 <w:rPr>
                                   <w:sz w:val="20"/>
                                   <w:szCs w:val="20"/>
                                   <w:lang w:val="en-US"/>
                                 </w:rPr>
-                              </w:pPr>
-                            </w:p>
-                            <w:p>
-                              <w:pPr>
-                                <w:rPr>
-                                  <w:sz w:val="20"/>
-                                  <w:szCs w:val="20"/>
-                                  <w:lang w:val="en-US"/>
-                                </w:rPr>
-                              </w:pPr>
-                              <w:proofErr w:type="spellStart"/>
-                              <w:r>
-                                <w:rPr>
-                                  <w:sz w:val="20"/>
-                                  <w:szCs w:val="20"/>
-                                  <w:lang w:val="en-US"/>
-                                </w:rPr>
-                                <w:t>Revisor</w:t>
-                              </w:r>
-                              <w:r>
-                                <w:rPr>
-                                  <w:sz w:val="20"/>
-                                  <w:szCs w:val="20"/>
-                                  <w:lang w:val="en-US"/>
-                                </w:rPr>
                                 <w:t>er</w:t>
                               </w:r>
-                              <w:proofErr w:type="spellEnd"/>
                             </w:p>
                             <w:p>
                               <w:pPr>
@@ -1009,23 +990,7 @@
                                   <w:sz w:val="20"/>
                                   <w:szCs w:val="20"/>
                                 </w:rPr>
-                                <w:t xml:space="preserve">(Android Studio / </w:t>
-                              </w:r>
-                              <w:proofErr w:type="spellStart"/>
-                              <w:r>
-                                <w:rPr>
-                                  <w:sz w:val="20"/>
-                                  <w:szCs w:val="20"/>
-                                </w:rPr>
-                                <w:t>IntelliJ</w:t>
-                              </w:r>
-                              <w:proofErr w:type="spellEnd"/>
-                              <w:r>
-                                <w:rPr>
-                                  <w:sz w:val="20"/>
-                                  <w:szCs w:val="20"/>
-                                </w:rPr>
-                                <w:t>)</w:t>
+                                <w:t>(Android Studio / IntelliJ)</w:t>
                               </w:r>
                             </w:p>
                             <w:p>
@@ -1518,16 +1483,7 @@
                                   <w:sz w:val="20"/>
                                   <w:szCs w:val="20"/>
                                 </w:rPr>
-                                <w:t>Virksomheder, som f</w:t>
-                              </w:r>
-                              <w:bookmarkStart w:id="0" w:name="_GoBack"/>
-                              <w:bookmarkEnd w:id="0"/>
-                              <w:r>
-                                <w:rPr>
-                                  <w:sz w:val="20"/>
-                                  <w:szCs w:val="20"/>
-                                </w:rPr>
-                                <w:t>ører en klinik og har kundekontakt.</w:t>
+                                <w:t>Virksomheder, som fører en klinik og har kundekontakt.</w:t>
                               </w:r>
                             </w:p>
                           </w:txbxContent>
@@ -1576,11 +1532,9 @@
                               <w:r>
                                 <w:t xml:space="preserve"> </w:t>
                               </w:r>
-                              <w:proofErr w:type="spellStart"/>
                               <w:r>
                                 <w:t>kr</w:t>
                               </w:r>
-                              <w:proofErr w:type="spellEnd"/>
                               <w:r>
                                 <w:t xml:space="preserve"> pr. app</w:t>
                               </w:r>
@@ -2004,59 +1958,62 @@
                           <w:rPr>
                             <w:sz w:val="20"/>
                             <w:szCs w:val="20"/>
-                          </w:rPr>
-                        </w:pPr>
-                      </w:p>
-                      <w:p>
-                        <w:pPr>
-                          <w:rPr>
-                            <w:sz w:val="20"/>
-                            <w:szCs w:val="20"/>
-                          </w:rPr>
-                        </w:pPr>
-                        <w:proofErr w:type="spellStart"/>
+                            <w:lang w:val="en-US"/>
+                          </w:rPr>
+                        </w:pPr>
+                      </w:p>
+                      <w:p>
+                        <w:pPr>
+                          <w:rPr>
+                            <w:sz w:val="20"/>
+                            <w:szCs w:val="20"/>
+                            <w:lang w:val="en-US"/>
+                          </w:rPr>
+                        </w:pPr>
+                        <w:r>
+                          <w:rPr>
+                            <w:sz w:val="20"/>
+                            <w:szCs w:val="20"/>
+                            <w:lang w:val="en-US"/>
+                          </w:rPr>
+                          <w:t>Jetbeans(IntelliJ)</w:t>
+                        </w:r>
+                      </w:p>
+                      <w:p>
+                        <w:pPr>
+                          <w:rPr>
+                            <w:sz w:val="20"/>
+                            <w:szCs w:val="20"/>
+                            <w:lang w:val="en-US"/>
+                          </w:rPr>
+                        </w:pPr>
+                      </w:p>
+                      <w:p>
+                        <w:pPr>
+                          <w:rPr>
+                            <w:sz w:val="20"/>
+                            <w:szCs w:val="20"/>
+                            <w:lang w:val="en-US"/>
+                          </w:rPr>
+                        </w:pPr>
                         <w:proofErr w:type="gramStart"/>
                         <w:r>
                           <w:rPr>
                             <w:sz w:val="20"/>
                             <w:szCs w:val="20"/>
-                          </w:rPr>
-                          <w:t>Jetbeans</w:t>
-                        </w:r>
-                        <w:proofErr w:type="spellEnd"/>
-                        <w:r>
-                          <w:rPr>
-                            <w:sz w:val="20"/>
-                            <w:szCs w:val="20"/>
-                          </w:rPr>
-                          <w:t>(</w:t>
-                        </w:r>
-                        <w:proofErr w:type="spellStart"/>
+                            <w:lang w:val="en-US"/>
+                          </w:rPr>
+                          <w:t>Adobe(</w:t>
+                        </w:r>
                         <w:proofErr w:type="gramEnd"/>
                         <w:r>
                           <w:rPr>
                             <w:sz w:val="20"/>
                             <w:szCs w:val="20"/>
-                          </w:rPr>
-                          <w:t>IntelliJ</w:t>
-                        </w:r>
-                        <w:proofErr w:type="spellEnd"/>
-                        <w:r>
-                          <w:rPr>
-                            <w:sz w:val="20"/>
-                            <w:szCs w:val="20"/>
-                          </w:rPr>
-                          <w:t>)</w:t>
-                        </w:r>
-                      </w:p>
-                      <w:p>
-                        <w:pPr>
-                          <w:rPr>
-                            <w:sz w:val="20"/>
-                            <w:szCs w:val="20"/>
                             <w:lang w:val="en-US"/>
                           </w:rPr>
-                        </w:pPr>
+                          <w:t>Illustrator, XD)</w:t>
+                        </w:r>
                       </w:p>
                       <w:p>
                         <w:pPr>
@@ -2066,60 +2023,31 @@
                             <w:lang w:val="en-US"/>
                           </w:rPr>
                         </w:pPr>
-                        <w:proofErr w:type="gramStart"/>
-                        <w:r>
+                      </w:p>
+                      <w:p>
+                        <w:pPr>
                           <w:rPr>
                             <w:sz w:val="20"/>
                             <w:szCs w:val="20"/>
                             <w:lang w:val="en-US"/>
                           </w:rPr>
-                          <w:t>Adobe(</w:t>
-                        </w:r>
-                        <w:proofErr w:type="gramEnd"/>
+                        </w:pPr>
                         <w:r>
                           <w:rPr>
                             <w:sz w:val="20"/>
                             <w:szCs w:val="20"/>
                             <w:lang w:val="en-US"/>
                           </w:rPr>
-                          <w:t>Illustrator, XD)</w:t>
-                        </w:r>
-                      </w:p>
-                      <w:p>
-                        <w:pPr>
+                          <w:t>Revisor</w:t>
+                        </w:r>
+                        <w:r>
                           <w:rPr>
                             <w:sz w:val="20"/>
                             <w:szCs w:val="20"/>
                             <w:lang w:val="en-US"/>
                           </w:rPr>
-                        </w:pPr>
-                      </w:p>
-                      <w:p>
-                        <w:pPr>
-                          <w:rPr>
-                            <w:sz w:val="20"/>
-                            <w:szCs w:val="20"/>
-                            <w:lang w:val="en-US"/>
-                          </w:rPr>
-                        </w:pPr>
-                        <w:proofErr w:type="spellStart"/>
-                        <w:r>
-                          <w:rPr>
-                            <w:sz w:val="20"/>
-                            <w:szCs w:val="20"/>
-                            <w:lang w:val="en-US"/>
-                          </w:rPr>
-                          <w:t>Revisor</w:t>
-                        </w:r>
-                        <w:r>
-                          <w:rPr>
-                            <w:sz w:val="20"/>
-                            <w:szCs w:val="20"/>
-                            <w:lang w:val="en-US"/>
-                          </w:rPr>
                           <w:t>er</w:t>
                         </w:r>
-                        <w:proofErr w:type="spellEnd"/>
                       </w:p>
                       <w:p>
                         <w:pPr>
@@ -2309,23 +2237,7 @@
                             <w:sz w:val="20"/>
                             <w:szCs w:val="20"/>
                           </w:rPr>
-                          <w:t xml:space="preserve">(Android Studio / </w:t>
-                        </w:r>
-                        <w:proofErr w:type="spellStart"/>
-                        <w:r>
-                          <w:rPr>
-                            <w:sz w:val="20"/>
-                            <w:szCs w:val="20"/>
-                          </w:rPr>
-                          <w:t>IntelliJ</w:t>
-                        </w:r>
-                        <w:proofErr w:type="spellEnd"/>
-                        <w:r>
-                          <w:rPr>
-                            <w:sz w:val="20"/>
-                            <w:szCs w:val="20"/>
-                          </w:rPr>
-                          <w:t>)</w:t>
+                          <w:t>(Android Studio / IntelliJ)</w:t>
                         </w:r>
                       </w:p>
                       <w:p>
@@ -2737,16 +2649,7 @@
                             <w:sz w:val="20"/>
                             <w:szCs w:val="20"/>
                           </w:rPr>
-                          <w:t>Virksomheder, som f</w:t>
-                        </w:r>
-                        <w:bookmarkStart w:id="1" w:name="_GoBack"/>
-                        <w:bookmarkEnd w:id="1"/>
-                        <w:r>
-                          <w:rPr>
-                            <w:sz w:val="20"/>
-                            <w:szCs w:val="20"/>
-                          </w:rPr>
-                          <w:t>ører en klinik og har kundekontakt.</w:t>
+                          <w:t>Virksomheder, som fører en klinik og har kundekontakt.</w:t>
                         </w:r>
                       </w:p>
                     </w:txbxContent>
@@ -2768,11 +2671,9 @@
                         <w:r>
                           <w:t xml:space="preserve"> </w:t>
                         </w:r>
-                        <w:proofErr w:type="spellStart"/>
                         <w:r>
                           <w:t>kr</w:t>
                         </w:r>
-                        <w:proofErr w:type="spellEnd"/>
                         <w:r>
                           <w:t xml:space="preserve"> pr. app</w:t>
                         </w:r>
@@ -2891,7 +2792,7 @@
 </file>
 
 <file path=word/endnotes.xml><?xml version="1.0" encoding="utf-8"?>
-<w:endnotes xmlns:wpc="http://schemas.microsoft.com/office/word/2010/wordprocessingCanvas" xmlns:cx="http://schemas.microsoft.com/office/drawing/2014/chartex" xmlns:cx1="http://schemas.microsoft.com/office/drawing/2015/9/8/chartex" xmlns:cx2="http://schemas.microsoft.com/office/drawing/2015/10/21/chartex" xmlns:cx3="http://schemas.microsoft.com/office/drawing/2016/5/9/chartex" xmlns:cx4="http://schemas.microsoft.com/office/drawing/2016/5/10/chartex" xmlns:cx5="http://schemas.microsoft.com/office/drawing/2016/5/11/chartex" xmlns:cx6="http://schemas.microsoft.com/office/drawing/2016/5/12/chartex" xmlns:cx7="http://schemas.microsoft.com/office/drawing/2016/5/13/chartex" xmlns:cx8="http://schemas.microsoft.com/office/drawing/2016/5/14/chartex" xmlns:mc="http://schemas.openxmlformats.org/markup-compatibility/2006" xmlns:aink="http://schemas.microsoft.com/office/drawing/2016/ink" xmlns:am3d="http://schemas.microsoft.com/office/drawing/2017/model3d" xmlns:o="urn:schemas-microsoft-com:office:office" xmlns:r="http://schemas.openxmlformats.org/officeDocument/2006/relationships" xmlns:m="http://schemas.openxmlformats.org/officeDocument/2006/math" xmlns:v="urn:schemas-microsoft-com:vml" xmlns:wp14="http://schemas.microsoft.com/office/word/2010/wordprocessingDrawing" xmlns:wp="http://schemas.openxmlformats.org/drawingml/2006/wordprocessingDrawing" xmlns:w10="urn:schemas-microsoft-com:office:word" xmlns:w="http://schemas.openxmlformats.org/wordprocessingml/2006/main" xmlns:w14="http://schemas.microsoft.com/office/word/2010/wordml" xmlns:w15="http://schemas.microsoft.com/office/word/2012/wordml" xmlns:w16cid="http://schemas.microsoft.com/office/word/2016/wordml/cid" xmlns:w16se="http://schemas.microsoft.com/office/word/2015/wordml/symex" xmlns:wpg="http://schemas.microsoft.com/office/word/2010/wordprocessingGroup" xmlns:wpi="http://schemas.microsoft.com/office/word/2010/wordprocessingInk" xmlns:wne="http://schemas.microsoft.com/office/word/2006/wordml" xmlns:wps="http://schemas.microsoft.com/office/word/2010/wordprocessingShape" mc:Ignorable="w14 w15 w16se w16cid wp14">
+<w:endnotes xmlns:wpc="http://schemas.microsoft.com/office/word/2010/wordprocessingCanvas" xmlns:cx="http://schemas.microsoft.com/office/drawing/2014/chartex" xmlns:cx1="http://schemas.microsoft.com/office/drawing/2015/9/8/chartex" xmlns:cx2="http://schemas.microsoft.com/office/drawing/2015/10/21/chartex" xmlns:cx3="http://schemas.microsoft.com/office/drawing/2016/5/9/chartex" xmlns:cx4="http://schemas.microsoft.com/office/drawing/2016/5/10/chartex" xmlns:cx5="http://schemas.microsoft.com/office/drawing/2016/5/11/chartex" xmlns:cx6="http://schemas.microsoft.com/office/drawing/2016/5/12/chartex" xmlns:cx7="http://schemas.microsoft.com/office/drawing/2016/5/13/chartex" xmlns:cx8="http://schemas.microsoft.com/office/drawing/2016/5/14/chartex" xmlns:mc="http://schemas.openxmlformats.org/markup-compatibility/2006" xmlns:aink="http://schemas.microsoft.com/office/drawing/2016/ink" xmlns:am3d="http://schemas.microsoft.com/office/drawing/2017/model3d" xmlns:o="urn:schemas-microsoft-com:office:office" xmlns:r="http://schemas.openxmlformats.org/officeDocument/2006/relationships" xmlns:m="http://schemas.openxmlformats.org/officeDocument/2006/math" xmlns:v="urn:schemas-microsoft-com:vml" xmlns:wp14="http://schemas.microsoft.com/office/word/2010/wordprocessingDrawing" xmlns:wp="http://schemas.openxmlformats.org/drawingml/2006/wordprocessingDrawing" xmlns:w10="urn:schemas-microsoft-com:office:word" xmlns:w="http://schemas.openxmlformats.org/wordprocessingml/2006/main" xmlns:w14="http://schemas.microsoft.com/office/word/2010/wordml" xmlns:w15="http://schemas.microsoft.com/office/word/2012/wordml" xmlns:w16cex="http://schemas.microsoft.com/office/word/2018/wordml/cex" xmlns:w16cid="http://schemas.microsoft.com/office/word/2016/wordml/cid" xmlns:w16="http://schemas.microsoft.com/office/word/2018/wordml" xmlns:w16se="http://schemas.microsoft.com/office/word/2015/wordml/symex" xmlns:wpg="http://schemas.microsoft.com/office/word/2010/wordprocessingGroup" xmlns:wpi="http://schemas.microsoft.com/office/word/2010/wordprocessingInk" xmlns:wne="http://schemas.microsoft.com/office/word/2006/wordml" xmlns:wps="http://schemas.microsoft.com/office/word/2010/wordprocessingShape" mc:Ignorable="w14 w15 w16se w16cid w16 w16cex wp14">
   <w:endnote w:type="separator" w:id="-1">
     <w:p>
       <w:pPr>
@@ -2916,7 +2817,7 @@
 </file>
 
 <file path=word/footnotes.xml><?xml version="1.0" encoding="utf-8"?>
-<w:footnotes xmlns:wpc="http://schemas.microsoft.com/office/word/2010/wordprocessingCanvas" xmlns:cx="http://schemas.microsoft.com/office/drawing/2014/chartex" xmlns:cx1="http://schemas.microsoft.com/office/drawing/2015/9/8/chartex" xmlns:cx2="http://schemas.microsoft.com/office/drawing/2015/10/21/chartex" xmlns:cx3="http://schemas.microsoft.com/office/drawing/2016/5/9/chartex" xmlns:cx4="http://schemas.microsoft.com/office/drawing/2016/5/10/chartex" xmlns:cx5="http://schemas.microsoft.com/office/drawing/2016/5/11/chartex" xmlns:cx6="http://schemas.microsoft.com/office/drawing/2016/5/12/chartex" xmlns:cx7="http://schemas.microsoft.com/office/drawing/2016/5/13/chartex" xmlns:cx8="http://schemas.microsoft.com/office/drawing/2016/5/14/chartex" xmlns:mc="http://schemas.openxmlformats.org/markup-compatibility/2006" xmlns:aink="http://schemas.microsoft.com/office/drawing/2016/ink" xmlns:am3d="http://schemas.microsoft.com/office/drawing/2017/model3d" xmlns:o="urn:schemas-microsoft-com:office:office" xmlns:r="http://schemas.openxmlformats.org/officeDocument/2006/relationships" xmlns:m="http://schemas.openxmlformats.org/officeDocument/2006/math" xmlns:v="urn:schemas-microsoft-com:vml" xmlns:wp14="http://schemas.microsoft.com/office/word/2010/wordprocessingDrawing" xmlns:wp="http://schemas.openxmlformats.org/drawingml/2006/wordprocessingDrawing" xmlns:w10="urn:schemas-microsoft-com:office:word" xmlns:w="http://schemas.openxmlformats.org/wordprocessingml/2006/main" xmlns:w14="http://schemas.microsoft.com/office/word/2010/wordml" xmlns:w15="http://schemas.microsoft.com/office/word/2012/wordml" xmlns:w16cid="http://schemas.microsoft.com/office/word/2016/wordml/cid" xmlns:w16se="http://schemas.microsoft.com/office/word/2015/wordml/symex" xmlns:wpg="http://schemas.microsoft.com/office/word/2010/wordprocessingGroup" xmlns:wpi="http://schemas.microsoft.com/office/word/2010/wordprocessingInk" xmlns:wne="http://schemas.microsoft.com/office/word/2006/wordml" xmlns:wps="http://schemas.microsoft.com/office/word/2010/wordprocessingShape" mc:Ignorable="w14 w15 w16se w16cid wp14">
+<w:footnotes xmlns:wpc="http://schemas.microsoft.com/office/word/2010/wordprocessingCanvas" xmlns:cx="http://schemas.microsoft.com/office/drawing/2014/chartex" xmlns:cx1="http://schemas.microsoft.com/office/drawing/2015/9/8/chartex" xmlns:cx2="http://schemas.microsoft.com/office/drawing/2015/10/21/chartex" xmlns:cx3="http://schemas.microsoft.com/office/drawing/2016/5/9/chartex" xmlns:cx4="http://schemas.microsoft.com/office/drawing/2016/5/10/chartex" xmlns:cx5="http://schemas.microsoft.com/office/drawing/2016/5/11/chartex" xmlns:cx6="http://schemas.microsoft.com/office/drawing/2016/5/12/chartex" xmlns:cx7="http://schemas.microsoft.com/office/drawing/2016/5/13/chartex" xmlns:cx8="http://schemas.microsoft.com/office/drawing/2016/5/14/chartex" xmlns:mc="http://schemas.openxmlformats.org/markup-compatibility/2006" xmlns:aink="http://schemas.microsoft.com/office/drawing/2016/ink" xmlns:am3d="http://schemas.microsoft.com/office/drawing/2017/model3d" xmlns:o="urn:schemas-microsoft-com:office:office" xmlns:r="http://schemas.openxmlformats.org/officeDocument/2006/relationships" xmlns:m="http://schemas.openxmlformats.org/officeDocument/2006/math" xmlns:v="urn:schemas-microsoft-com:vml" xmlns:wp14="http://schemas.microsoft.com/office/word/2010/wordprocessingDrawing" xmlns:wp="http://schemas.openxmlformats.org/drawingml/2006/wordprocessingDrawing" xmlns:w10="urn:schemas-microsoft-com:office:word" xmlns:w="http://schemas.openxmlformats.org/wordprocessingml/2006/main" xmlns:w14="http://schemas.microsoft.com/office/word/2010/wordml" xmlns:w15="http://schemas.microsoft.com/office/word/2012/wordml" xmlns:w16cex="http://schemas.microsoft.com/office/word/2018/wordml/cex" xmlns:w16cid="http://schemas.microsoft.com/office/word/2016/wordml/cid" xmlns:w16="http://schemas.microsoft.com/office/word/2018/wordml" xmlns:w16se="http://schemas.microsoft.com/office/word/2015/wordml/symex" xmlns:wpg="http://schemas.microsoft.com/office/word/2010/wordprocessingGroup" xmlns:wpi="http://schemas.microsoft.com/office/word/2010/wordprocessingInk" xmlns:wne="http://schemas.microsoft.com/office/word/2006/wordml" xmlns:wps="http://schemas.microsoft.com/office/word/2010/wordprocessingShape" mc:Ignorable="w14 w15 w16se w16cid w16 w16cex wp14">
   <w:footnote w:type="separator" w:id="-1">
     <w:p>
       <w:pPr>
@@ -2941,7 +2842,7 @@
 </file>
 
 <file path=word/styles.xml><?xml version="1.0" encoding="utf-8"?>
-<w:styles xmlns:mc="http://schemas.openxmlformats.org/markup-compatibility/2006" xmlns:r="http://schemas.openxmlformats.org/officeDocument/2006/relationships" xmlns:w="http://schemas.openxmlformats.org/wordprocessingml/2006/main" xmlns:w14="http://schemas.microsoft.com/office/word/2010/wordml" xmlns:w15="http://schemas.microsoft.com/office/word/2012/wordml" xmlns:w16cid="http://schemas.microsoft.com/office/word/2016/wordml/cid" xmlns:w16se="http://schemas.microsoft.com/office/word/2015/wordml/symex" mc:Ignorable="w14 w15 w16se w16cid">
+<w:styles xmlns:mc="http://schemas.openxmlformats.org/markup-compatibility/2006" xmlns:r="http://schemas.openxmlformats.org/officeDocument/2006/relationships" xmlns:w="http://schemas.openxmlformats.org/wordprocessingml/2006/main" xmlns:w14="http://schemas.microsoft.com/office/word/2010/wordml" xmlns:w15="http://schemas.microsoft.com/office/word/2012/wordml" xmlns:w16cex="http://schemas.microsoft.com/office/word/2018/wordml/cex" xmlns:w16cid="http://schemas.microsoft.com/office/word/2016/wordml/cid" xmlns:w16="http://schemas.microsoft.com/office/word/2018/wordml" xmlns:w16se="http://schemas.microsoft.com/office/word/2015/wordml/symex" mc:Ignorable="w14 w15 w16se w16cid w16 w16cex">
   <w:docDefaults>
     <w:rPrDefault>
       <w:rPr>
@@ -2957,7 +2858,7 @@
       </w:pPr>
     </w:pPrDefault>
   </w:docDefaults>
-  <w:latentStyles w:defLockedState="0" w:defUIPriority="99" w:defSemiHidden="0" w:defUnhideWhenUsed="0" w:defQFormat="0" w:count="377">
+  <w:latentStyles w:defLockedState="0" w:defUIPriority="99" w:defSemiHidden="0" w:defUnhideWhenUsed="0" w:defQFormat="0" w:count="376">
     <w:lsdException w:name="Normal" w:uiPriority="0" w:qFormat="1"/>
     <w:lsdException w:name="heading 1" w:uiPriority="9" w:qFormat="1"/>
     <w:lsdException w:name="heading 2" w:semiHidden="1" w:uiPriority="9" w:unhideWhenUsed="1" w:qFormat="1"/>
@@ -3063,6 +2964,7 @@
     <w:lsdException w:name="HTML Sample" w:semiHidden="1" w:unhideWhenUsed="1"/>
     <w:lsdException w:name="HTML Typewriter" w:semiHidden="1" w:unhideWhenUsed="1"/>
     <w:lsdException w:name="HTML Variable" w:semiHidden="1" w:unhideWhenUsed="1"/>
+    <w:lsdException w:name="Normal Table" w:semiHidden="1" w:unhideWhenUsed="1"/>
     <w:lsdException w:name="annotation subject" w:semiHidden="1" w:unhideWhenUsed="1"/>
     <w:lsdException w:name="No List" w:semiHidden="1" w:unhideWhenUsed="1"/>
     <w:lsdException w:name="Outline List 1" w:semiHidden="1" w:unhideWhenUsed="1"/>
@@ -3109,8 +3011,10 @@
     <w:lsdException w:name="Table Subtle 2" w:semiHidden="1" w:unhideWhenUsed="1"/>
     <w:lsdException w:name="Table Web 1" w:semiHidden="1" w:unhideWhenUsed="1"/>
     <w:lsdException w:name="Table Web 2" w:semiHidden="1" w:unhideWhenUsed="1"/>
+    <w:lsdException w:name="Table Web 3" w:semiHidden="1" w:unhideWhenUsed="1"/>
     <w:lsdException w:name="Balloon Text" w:semiHidden="1" w:unhideWhenUsed="1"/>
     <w:lsdException w:name="Table Grid" w:uiPriority="39"/>
+    <w:lsdException w:name="Table Theme" w:semiHidden="1" w:unhideWhenUsed="1"/>
     <w:lsdException w:name="Placeholder Text" w:semiHidden="1"/>
     <w:lsdException w:name="No Spacing" w:uiPriority="1" w:qFormat="1"/>
     <w:lsdException w:name="Light Shading" w:uiPriority="60"/>
@@ -3331,7 +3235,6 @@
     <w:lsdException w:name="Hashtag" w:semiHidden="1" w:unhideWhenUsed="1"/>
     <w:lsdException w:name="Unresolved Mention" w:semiHidden="1" w:unhideWhenUsed="1"/>
     <w:lsdException w:name="Smart Link" w:semiHidden="1" w:unhideWhenUsed="1"/>
-    <w:lsdException w:name="Smart Link Error" w:semiHidden="1" w:unhideWhenUsed="1"/>
   </w:latentStyles>
   <w:style w:type="paragraph" w:default="1" w:styleId="Normal">
     <w:name w:val="Normal"/>

</xml_diff>